<commit_message>
Added sections to final report
put in intro and definitions
</commit_message>
<xml_diff>
--- a/Doc/FinalReport.docx
+++ b/Doc/FinalReport.docx
@@ -414,7 +414,19 @@
               <w:rPr>
                 <w:sz w:val="22"/>
               </w:rPr>
-              <w:t>12/16/20</w:t>
+              <w:t>12/16/</w:t>
+            </w:r>
+            <w:r>
+              <w:rPr>
+                <w:sz w:val="22"/>
+              </w:rPr>
+              <w:t>20</w:t>
+            </w:r>
+            <w:r>
+              <w:rPr>
+                <w:sz w:val="22"/>
+              </w:rPr>
+              <w:t>20</w:t>
             </w:r>
           </w:p>
         </w:tc>
@@ -1613,27 +1625,22 @@
       <w:pPr>
         <w:pStyle w:val="template"/>
         <w:jc w:val="both"/>
-        <w:rPr>
-          <w:color w:val="0000FF"/>
-        </w:rPr>
-      </w:pPr>
-      <w:r>
-        <w:t>&lt;</w:t>
-      </w:r>
-      <w:r>
-        <w:rPr>
-          <w:color w:val="0000FF"/>
-        </w:rPr>
-        <w:t xml:space="preserve"> A brief description of the project.</w:t>
-      </w:r>
-    </w:p>
-    <w:p>
-      <w:pPr>
-        <w:pStyle w:val="template"/>
-        <w:jc w:val="both"/>
-      </w:pPr>
-      <w:r>
-        <w:t>TO DO: Write 1-2 paragraphs describing the project. &gt;</w:t>
+      </w:pPr>
+      <w:proofErr w:type="spellStart"/>
+      <w:r>
+        <w:t>JournalJay</w:t>
+      </w:r>
+      <w:proofErr w:type="spellEnd"/>
+      <w:r>
+        <w:t xml:space="preserve"> is a web-based journaling site where users can make an account, sign into their account, make journal entries, review those journal entries, get help, or review their account information. This site will work on modern browsers such as Google Chrome and Mozilla </w:t>
+      </w:r>
+      <w:proofErr w:type="spellStart"/>
+      <w:r>
+        <w:t>FireFox</w:t>
+      </w:r>
+      <w:proofErr w:type="spellEnd"/>
+      <w:r>
+        <w:t>. This convenient web journaling app will give more people the ability to air their thoughts in writing.</w:t>
       </w:r>
     </w:p>
     <w:p>
@@ -1662,24 +1669,9 @@
       <w:pPr>
         <w:pStyle w:val="template"/>
         <w:jc w:val="both"/>
-        <w:rPr>
-          <w:color w:val="0000FF"/>
-        </w:rPr>
-      </w:pPr>
-      <w:r>
-        <w:t>&lt;</w:t>
-      </w:r>
-      <w:r>
-        <w:rPr>
-          <w:color w:val="0000FF"/>
-        </w:rPr>
-        <w:t>Define all the terms necessary to properly interpret the report, including</w:t>
-      </w:r>
-      <w:r>
-        <w:rPr>
-          <w:color w:val="0000FF"/>
-        </w:rPr>
-        <w:t xml:space="preserve"> acronyms and abbreviations.</w:t>
+      </w:pPr>
+      <w:r>
+        <w:t xml:space="preserve">Here are the definitions of terms used in this document. </w:t>
       </w:r>
     </w:p>
     <w:p>
@@ -1687,19 +1679,234 @@
         <w:pStyle w:val="template"/>
         <w:jc w:val="both"/>
       </w:pPr>
-      <w:r>
-        <w:t xml:space="preserve">TO DO: Please provide a list of all abbreviations and acronyms used in this document sorted in </w:t>
-      </w:r>
-      <w:r>
-        <w:rPr>
-          <w:u w:val="single"/>
-        </w:rPr>
-        <w:t>alphabetical order</w:t>
-      </w:r>
-      <w:r>
-        <w:t>.&gt;</w:t>
-      </w:r>
-    </w:p>
+    </w:p>
+    <w:tbl>
+      <w:tblPr>
+        <w:tblStyle w:val="TableGrid"/>
+        <w:tblW w:w="0" w:type="auto"/>
+        <w:tblLayout w:type="fixed"/>
+        <w:tblLook w:val="06A0" w:firstRow="1" w:lastRow="0" w:firstColumn="1" w:lastColumn="0" w:noHBand="1" w:noVBand="1"/>
+      </w:tblPr>
+      <w:tblGrid>
+        <w:gridCol w:w="1650"/>
+        <w:gridCol w:w="7995"/>
+      </w:tblGrid>
+      <w:tr>
+        <w:tc>
+          <w:tcPr>
+            <w:tcW w:w="1650" w:type="dxa"/>
+          </w:tcPr>
+          <w:p>
+            <w:pPr>
+              <w:rPr>
+                <w:rFonts w:ascii="Arial" w:hAnsi="Arial" w:cs="Arial"/>
+                <w:b/>
+                <w:sz w:val="22"/>
+                <w:szCs w:val="22"/>
+              </w:rPr>
+            </w:pPr>
+            <w:r>
+              <w:rPr>
+                <w:rFonts w:ascii="Arial" w:hAnsi="Arial" w:cs="Arial"/>
+                <w:b/>
+                <w:bCs/>
+                <w:sz w:val="22"/>
+                <w:szCs w:val="22"/>
+              </w:rPr>
+              <w:t>Term</w:t>
+            </w:r>
+          </w:p>
+        </w:tc>
+        <w:tc>
+          <w:tcPr>
+            <w:tcW w:w="7995" w:type="dxa"/>
+          </w:tcPr>
+          <w:p>
+            <w:pPr>
+              <w:rPr>
+                <w:rFonts w:ascii="Arial" w:hAnsi="Arial" w:cs="Arial"/>
+                <w:i/>
+                <w:iCs/>
+                <w:sz w:val="22"/>
+                <w:szCs w:val="22"/>
+              </w:rPr>
+            </w:pPr>
+            <w:r>
+              <w:rPr>
+                <w:rFonts w:ascii="Arial" w:hAnsi="Arial" w:cs="Arial"/>
+                <w:b/>
+                <w:bCs/>
+                <w:sz w:val="22"/>
+                <w:szCs w:val="22"/>
+              </w:rPr>
+              <w:t>Definition</w:t>
+            </w:r>
+          </w:p>
+        </w:tc>
+      </w:tr>
+      <w:tr>
+        <w:tc>
+          <w:tcPr>
+            <w:tcW w:w="1650" w:type="dxa"/>
+          </w:tcPr>
+          <w:p>
+            <w:pPr>
+              <w:rPr>
+                <w:rFonts w:ascii="Arial" w:hAnsi="Arial" w:cs="Arial"/>
+                <w:sz w:val="22"/>
+                <w:szCs w:val="22"/>
+              </w:rPr>
+            </w:pPr>
+            <w:r>
+              <w:rPr>
+                <w:rFonts w:ascii="Arial" w:hAnsi="Arial" w:cs="Arial"/>
+                <w:sz w:val="22"/>
+                <w:szCs w:val="22"/>
+              </w:rPr>
+              <w:t>Web</w:t>
+            </w:r>
+          </w:p>
+        </w:tc>
+        <w:tc>
+          <w:tcPr>
+            <w:tcW w:w="7995" w:type="dxa"/>
+          </w:tcPr>
+          <w:p>
+            <w:pPr>
+              <w:rPr>
+                <w:rFonts w:ascii="Arial" w:hAnsi="Arial" w:cs="Arial"/>
+                <w:sz w:val="22"/>
+                <w:szCs w:val="22"/>
+              </w:rPr>
+            </w:pPr>
+            <w:r>
+              <w:rPr>
+                <w:rFonts w:ascii="Arial" w:hAnsi="Arial" w:cs="Arial"/>
+                <w:sz w:val="22"/>
+                <w:szCs w:val="22"/>
+              </w:rPr>
+              <w:t xml:space="preserve">A collection of websites stored in web servers. </w:t>
+            </w:r>
+          </w:p>
+        </w:tc>
+      </w:tr>
+      <w:tr>
+        <w:tc>
+          <w:tcPr>
+            <w:tcW w:w="1650" w:type="dxa"/>
+          </w:tcPr>
+          <w:p>
+            <w:pPr>
+              <w:rPr>
+                <w:rFonts w:ascii="Arial" w:hAnsi="Arial" w:cs="Arial"/>
+                <w:sz w:val="22"/>
+                <w:szCs w:val="22"/>
+              </w:rPr>
+            </w:pPr>
+            <w:r>
+              <w:rPr>
+                <w:rFonts w:ascii="Arial" w:hAnsi="Arial" w:cs="Arial"/>
+                <w:sz w:val="22"/>
+                <w:szCs w:val="22"/>
+              </w:rPr>
+              <w:t>App</w:t>
+            </w:r>
+          </w:p>
+        </w:tc>
+        <w:tc>
+          <w:tcPr>
+            <w:tcW w:w="7995" w:type="dxa"/>
+          </w:tcPr>
+          <w:p>
+            <w:pPr>
+              <w:rPr>
+                <w:rFonts w:ascii="Arial" w:hAnsi="Arial" w:cs="Arial"/>
+                <w:sz w:val="22"/>
+                <w:szCs w:val="22"/>
+              </w:rPr>
+            </w:pPr>
+            <w:r>
+              <w:rPr>
+                <w:rFonts w:ascii="Arial" w:hAnsi="Arial" w:cs="Arial"/>
+                <w:sz w:val="22"/>
+                <w:szCs w:val="22"/>
+              </w:rPr>
+              <w:t>Application</w:t>
+            </w:r>
+            <w:r>
+              <w:rPr>
+                <w:rFonts w:ascii="Arial" w:hAnsi="Arial" w:cs="Arial"/>
+                <w:sz w:val="22"/>
+                <w:szCs w:val="22"/>
+              </w:rPr>
+              <w:t>.</w:t>
+            </w:r>
+          </w:p>
+        </w:tc>
+      </w:tr>
+      <w:tr>
+        <w:tc>
+          <w:tcPr>
+            <w:tcW w:w="1650" w:type="dxa"/>
+          </w:tcPr>
+          <w:p>
+            <w:pPr>
+              <w:rPr>
+                <w:rFonts w:ascii="Arial" w:hAnsi="Arial" w:cs="Arial"/>
+                <w:sz w:val="22"/>
+                <w:szCs w:val="22"/>
+              </w:rPr>
+            </w:pPr>
+            <w:r>
+              <w:rPr>
+                <w:rFonts w:ascii="Arial" w:hAnsi="Arial" w:cs="Arial"/>
+                <w:sz w:val="22"/>
+                <w:szCs w:val="22"/>
+              </w:rPr>
+              <w:t>Browser</w:t>
+            </w:r>
+          </w:p>
+        </w:tc>
+        <w:tc>
+          <w:tcPr>
+            <w:tcW w:w="7995" w:type="dxa"/>
+          </w:tcPr>
+          <w:p>
+            <w:pPr>
+              <w:rPr>
+                <w:rFonts w:ascii="Arial" w:hAnsi="Arial" w:cs="Arial"/>
+                <w:sz w:val="22"/>
+                <w:szCs w:val="22"/>
+              </w:rPr>
+            </w:pPr>
+            <w:r>
+              <w:rPr>
+                <w:rFonts w:ascii="Arial" w:hAnsi="Arial" w:cs="Arial"/>
+                <w:sz w:val="22"/>
+                <w:szCs w:val="22"/>
+              </w:rPr>
+              <w:t xml:space="preserve">A </w:t>
+            </w:r>
+            <w:r>
+              <w:rPr>
+                <w:rFonts w:ascii="Arial" w:hAnsi="Arial" w:cs="Arial"/>
+                <w:sz w:val="22"/>
+                <w:szCs w:val="22"/>
+              </w:rPr>
+              <w:t>software application for accessing information on the Web</w:t>
+            </w:r>
+            <w:r>
+              <w:rPr>
+                <w:rFonts w:ascii="Arial" w:hAnsi="Arial" w:cs="Arial"/>
+                <w:sz w:val="22"/>
+                <w:szCs w:val="22"/>
+              </w:rPr>
+              <w:t>.</w:t>
+            </w:r>
+          </w:p>
+        </w:tc>
+      </w:tr>
+    </w:tbl>
     <w:p/>
     <w:p>
       <w:pPr>
@@ -1735,58 +1942,35 @@
       <w:pPr>
         <w:pStyle w:val="template"/>
         <w:jc w:val="both"/>
-      </w:pPr>
-      <w:r>
-        <w:t>&lt;</w:t>
-      </w:r>
-      <w:r>
-        <w:rPr>
-          <w:color w:val="0000FF"/>
-        </w:rPr>
-        <w:t>List any other documents or Web addresses to which this document refers. These</w:t>
-      </w:r>
-      <w:r>
-        <w:rPr>
-          <w:color w:val="0000FF"/>
-        </w:rPr>
-        <w:t xml:space="preserve"> may include user interface style guides, contracts, standards, system requirements specifications, use case documents, or a vision and scope document.</w:t>
-      </w:r>
-      <w:r>
-        <w:t xml:space="preserve"> </w:t>
+        <w:rPr>
+          <w:i w:val="0"/>
+          <w:iCs w:val="0"/>
+        </w:rPr>
+      </w:pPr>
+      <w:r>
+        <w:rPr>
+          <w:i w:val="0"/>
+          <w:iCs w:val="0"/>
+        </w:rPr>
+        <w:t>[1] IEEE Software Engineering Standards Committee, “IEEE Std 830-1998, IEEE Recommended</w:t>
       </w:r>
     </w:p>
     <w:p>
       <w:pPr>
         <w:pStyle w:val="template"/>
         <w:jc w:val="both"/>
-      </w:pPr>
-    </w:p>
-    <w:p>
-      <w:pPr>
-        <w:pStyle w:val="template"/>
-        <w:jc w:val="both"/>
-      </w:pPr>
-      <w:r>
-        <w:t>TO DO: Use the standard IEEE citation guide for this section.&gt;</w:t>
-      </w:r>
-    </w:p>
-    <w:p>
-      <w:pPr>
-        <w:pStyle w:val="template"/>
-        <w:jc w:val="both"/>
-      </w:pPr>
-    </w:p>
-    <w:p>
-      <w:pPr>
-        <w:pStyle w:val="template"/>
-        <w:jc w:val="both"/>
-      </w:pPr>
-    </w:p>
-    <w:p>
-      <w:pPr>
-        <w:pStyle w:val="template"/>
-        <w:jc w:val="both"/>
-      </w:pPr>
+        <w:rPr>
+          <w:i w:val="0"/>
+          <w:iCs w:val="0"/>
+        </w:rPr>
+      </w:pPr>
+      <w:r>
+        <w:rPr>
+          <w:i w:val="0"/>
+          <w:iCs w:val="0"/>
+        </w:rPr>
+        <w:t>Practice for Software Requirements Specifications”, October 20, 1998.</w:t>
+      </w:r>
     </w:p>
     <w:p>
       <w:pPr>
@@ -2004,7 +2188,38 @@
         <w:t>TO DO: Provide an updated version of the UML diagrams, including use case diagrams, sequence (or state) diagrams, activities diagrams, and cla</w:t>
       </w:r>
       <w:r>
-        <w:t>ss diagrams. If you don’t have an updated version, just mention: “our implementation strictly follows the design document (milestone 2)”. &gt;</w:t>
+        <w:t xml:space="preserve">ss diagrams. If you </w:t>
+      </w:r>
+      <w:proofErr w:type="gramStart"/>
+      <w:r>
+        <w:t>don’t</w:t>
+      </w:r>
+      <w:proofErr w:type="gramEnd"/>
+      <w:r>
+        <w:t xml:space="preserve"> have an updated version, just mention: “our implementation strictly follows the design document (milestone 2)”. &gt;</w:t>
+      </w:r>
+    </w:p>
+    <w:p>
+      <w:pPr>
+        <w:pStyle w:val="template"/>
+        <w:jc w:val="both"/>
+      </w:pPr>
+    </w:p>
+    <w:p>
+      <w:pPr>
+        <w:pStyle w:val="template"/>
+        <w:jc w:val="both"/>
+      </w:pPr>
+      <w:r>
+        <w:t xml:space="preserve">The </w:t>
+      </w:r>
+      <w:proofErr w:type="spellStart"/>
+      <w:r>
+        <w:t>JournalJay</w:t>
+      </w:r>
+      <w:proofErr w:type="spellEnd"/>
+      <w:r>
+        <w:t xml:space="preserve"> system no longer has admins as one of the types of users. Therefore, figure 2 and figure 6 from the software design document is no longer valid.</w:t>
       </w:r>
     </w:p>
     <w:p>
@@ -2309,6 +2524,201 @@
     </w:p>
     <w:p>
       <w:pPr>
+        <w:pStyle w:val="template"/>
+        <w:rPr>
+          <w:i w:val="0"/>
+        </w:rPr>
+      </w:pPr>
+      <w:r>
+        <w:rPr>
+          <w:i w:val="0"/>
+        </w:rPr>
+        <w:t xml:space="preserve">The programming languages used for this project are: </w:t>
+      </w:r>
+    </w:p>
+    <w:p>
+      <w:pPr>
+        <w:pStyle w:val="template"/>
+        <w:numPr>
+          <w:ilvl w:val="0"/>
+          <w:numId w:val="3"/>
+        </w:numPr>
+        <w:rPr>
+          <w:i w:val="0"/>
+        </w:rPr>
+      </w:pPr>
+      <w:r>
+        <w:rPr>
+          <w:i w:val="0"/>
+        </w:rPr>
+        <w:t xml:space="preserve">HTML/CSS </w:t>
+      </w:r>
+    </w:p>
+    <w:p>
+      <w:pPr>
+        <w:pStyle w:val="template"/>
+        <w:numPr>
+          <w:ilvl w:val="0"/>
+          <w:numId w:val="3"/>
+        </w:numPr>
+        <w:rPr>
+          <w:i w:val="0"/>
+        </w:rPr>
+      </w:pPr>
+      <w:r>
+        <w:rPr>
+          <w:i w:val="0"/>
+        </w:rPr>
+        <w:t>JavaScript.</w:t>
+      </w:r>
+    </w:p>
+    <w:p>
+      <w:pPr>
+        <w:pStyle w:val="template"/>
+        <w:ind w:left="720"/>
+        <w:rPr>
+          <w:i w:val="0"/>
+        </w:rPr>
+      </w:pPr>
+    </w:p>
+    <w:p>
+      <w:pPr>
+        <w:pStyle w:val="template"/>
+        <w:rPr>
+          <w:i w:val="0"/>
+        </w:rPr>
+      </w:pPr>
+      <w:r>
+        <w:rPr>
+          <w:i w:val="0"/>
+        </w:rPr>
+        <w:t>The IDEs used by the team included:</w:t>
+      </w:r>
+    </w:p>
+    <w:p>
+      <w:pPr>
+        <w:pStyle w:val="template"/>
+        <w:numPr>
+          <w:ilvl w:val="0"/>
+          <w:numId w:val="4"/>
+        </w:numPr>
+        <w:rPr>
+          <w:i w:val="0"/>
+        </w:rPr>
+      </w:pPr>
+      <w:proofErr w:type="spellStart"/>
+      <w:r>
+        <w:rPr>
+          <w:i w:val="0"/>
+        </w:rPr>
+        <w:t>Intellij</w:t>
+      </w:r>
+      <w:proofErr w:type="spellEnd"/>
+    </w:p>
+    <w:p>
+      <w:pPr>
+        <w:pStyle w:val="template"/>
+        <w:numPr>
+          <w:ilvl w:val="0"/>
+          <w:numId w:val="4"/>
+        </w:numPr>
+        <w:rPr>
+          <w:i w:val="0"/>
+        </w:rPr>
+      </w:pPr>
+      <w:r>
+        <w:rPr>
+          <w:i w:val="0"/>
+        </w:rPr>
+        <w:t>Visual Studio</w:t>
+      </w:r>
+    </w:p>
+    <w:p>
+      <w:pPr>
+        <w:pStyle w:val="template"/>
+        <w:rPr>
+          <w:i w:val="0"/>
+        </w:rPr>
+      </w:pPr>
+    </w:p>
+    <w:p>
+      <w:pPr>
+        <w:pStyle w:val="template"/>
+        <w:rPr>
+          <w:i w:val="0"/>
+        </w:rPr>
+      </w:pPr>
+      <w:r>
+        <w:rPr>
+          <w:i w:val="0"/>
+        </w:rPr>
+        <w:t xml:space="preserve">Additional tools used for this project are: </w:t>
+      </w:r>
+    </w:p>
+    <w:p>
+      <w:pPr>
+        <w:pStyle w:val="template"/>
+        <w:numPr>
+          <w:ilvl w:val="0"/>
+          <w:numId w:val="5"/>
+        </w:numPr>
+        <w:rPr>
+          <w:i w:val="0"/>
+        </w:rPr>
+      </w:pPr>
+      <w:proofErr w:type="spellStart"/>
+      <w:r>
+        <w:rPr>
+          <w:i w:val="0"/>
+        </w:rPr>
+        <w:t>Miligram</w:t>
+      </w:r>
+      <w:proofErr w:type="spellEnd"/>
+      <w:r>
+        <w:rPr>
+          <w:i w:val="0"/>
+        </w:rPr>
+        <w:t xml:space="preserve"> </w:t>
+      </w:r>
+    </w:p>
+    <w:p>
+      <w:pPr>
+        <w:pStyle w:val="template"/>
+        <w:numPr>
+          <w:ilvl w:val="0"/>
+          <w:numId w:val="5"/>
+        </w:numPr>
+        <w:rPr>
+          <w:i w:val="0"/>
+        </w:rPr>
+      </w:pPr>
+      <w:r>
+        <w:rPr>
+          <w:i w:val="0"/>
+        </w:rPr>
+        <w:t>GitHub</w:t>
+      </w:r>
+    </w:p>
+    <w:p>
+      <w:pPr>
+        <w:pStyle w:val="template"/>
+        <w:numPr>
+          <w:ilvl w:val="0"/>
+          <w:numId w:val="5"/>
+        </w:numPr>
+        <w:rPr>
+          <w:i w:val="0"/>
+        </w:rPr>
+      </w:pPr>
+      <w:r>
+        <w:rPr>
+          <w:i w:val="0"/>
+        </w:rPr>
+        <w:t>JavaScript general libraries</w:t>
+      </w:r>
+    </w:p>
+    <w:p>
+      <w:pPr>
         <w:pStyle w:val="Heading2"/>
         <w:numPr>
           <w:ilvl w:val="1"/>
@@ -2422,7 +2832,13 @@
       </w:r>
     </w:p>
     <w:p/>
-    <w:p/>
+    <w:p>
+      <w:proofErr w:type="spellStart"/>
+      <w:r>
+        <w:t>Thi</w:t>
+      </w:r>
+      <w:proofErr w:type="spellEnd"/>
+    </w:p>
     <w:p>
       <w:pPr>
         <w:pStyle w:val="Heading2"/>
@@ -2532,7 +2948,25 @@
           <w:i/>
           <w:sz w:val="22"/>
         </w:rPr>
-        <w:t xml:space="preserve"> don’t have anything to fill in, just leave this section blank.&gt; </w:t>
+        <w:t xml:space="preserve"> </w:t>
+      </w:r>
+      <w:proofErr w:type="gramStart"/>
+      <w:r>
+        <w:rPr>
+          <w:rFonts w:ascii="Arial" w:hAnsi="Arial"/>
+          <w:i/>
+          <w:sz w:val="22"/>
+        </w:rPr>
+        <w:t>don’t</w:t>
+      </w:r>
+      <w:proofErr w:type="gramEnd"/>
+      <w:r>
+        <w:rPr>
+          <w:rFonts w:ascii="Arial" w:hAnsi="Arial"/>
+          <w:i/>
+          <w:sz w:val="22"/>
+        </w:rPr>
+        <w:t xml:space="preserve"> have anything to fill in, just leave this section blank.&gt; </w:t>
       </w:r>
     </w:p>
     <w:p/>
@@ -2580,7 +3014,6 @@
           <w:rFonts w:ascii="Arial" w:hAnsi="Arial"/>
           <w:color w:val="FFFFFF"/>
         </w:rPr>
-        <w:lastRenderedPageBreak/>
         <w:t>Testing</w:t>
       </w:r>
       <w:bookmarkEnd w:id="29"/>
@@ -2675,7 +3108,15 @@
         <w:t xml:space="preserve">TODO: Give a list of items or functions you want to </w:t>
       </w:r>
       <w:r>
-        <w:t>test, and also a schedule for performing the testing. &gt;</w:t>
+        <w:t xml:space="preserve">test, </w:t>
+      </w:r>
+      <w:proofErr w:type="gramStart"/>
+      <w:r>
+        <w:t>and also</w:t>
+      </w:r>
+      <w:proofErr w:type="gramEnd"/>
+      <w:r>
+        <w:t xml:space="preserve"> a schedule for performing the testing. &gt;</w:t>
       </w:r>
     </w:p>
     <w:p>
@@ -2728,10 +3169,18 @@
         <w:jc w:val="both"/>
       </w:pPr>
       <w:r>
-        <w:t xml:space="preserve">TODO: Provide a list of use cases or functions you have tested, as well as the testing results (whether </w:t>
-      </w:r>
-      <w:r>
-        <w:t>or not the system passed the tests).&gt;</w:t>
+        <w:t>TODO: Provide a list of use cases or functions you have tested, as well as the testing results (</w:t>
+      </w:r>
+      <w:proofErr w:type="gramStart"/>
+      <w:r>
+        <w:t xml:space="preserve">whether </w:t>
+      </w:r>
+      <w:r>
+        <w:t>or not</w:t>
+      </w:r>
+      <w:proofErr w:type="gramEnd"/>
+      <w:r>
+        <w:t xml:space="preserve"> the system passed the tests).&gt;</w:t>
       </w:r>
     </w:p>
     <w:p>
@@ -2762,11 +3211,19 @@
       <w:r>
         <w:t>&lt;</w:t>
       </w:r>
+      <w:proofErr w:type="gramStart"/>
       <w:r>
         <w:rPr>
           <w:color w:val="0000FF"/>
         </w:rPr>
-        <w:t>Similar to the Section 4.2, but this section is for the non-functional requirements.</w:t>
+        <w:t>Similar to</w:t>
+      </w:r>
+      <w:proofErr w:type="gramEnd"/>
+      <w:r>
+        <w:rPr>
+          <w:color w:val="0000FF"/>
+        </w:rPr>
+        <w:t xml:space="preserve"> the Section 4.2, but this section is for the non-functional requirements.</w:t>
       </w:r>
       <w:r>
         <w:t xml:space="preserve"> &gt;</w:t>
@@ -3686,6 +4143,119 @@
     </w:lvl>
   </w:abstractNum>
   <w:abstractNum w:abstractNumId="1" w15:restartNumberingAfterBreak="0">
+    <w:nsid w:val="155B0652"/>
+    <w:multiLevelType w:val="hybridMultilevel"/>
+    <w:tmpl w:val="5EA2DF9A"/>
+    <w:lvl w:ilvl="0" w:tplc="04090001">
+      <w:start w:val="1"/>
+      <w:numFmt w:val="bullet"/>
+      <w:lvlText w:val=""/>
+      <w:lvlJc w:val="left"/>
+      <w:pPr>
+        <w:ind w:left="720" w:hanging="360"/>
+      </w:pPr>
+      <w:rPr>
+        <w:rFonts w:ascii="Symbol" w:hAnsi="Symbol" w:hint="default"/>
+      </w:rPr>
+    </w:lvl>
+    <w:lvl w:ilvl="1" w:tplc="04090003" w:tentative="1">
+      <w:start w:val="1"/>
+      <w:numFmt w:val="bullet"/>
+      <w:lvlText w:val="o"/>
+      <w:lvlJc w:val="left"/>
+      <w:pPr>
+        <w:ind w:left="1440" w:hanging="360"/>
+      </w:pPr>
+      <w:rPr>
+        <w:rFonts w:ascii="Courier New" w:hAnsi="Courier New" w:cs="Courier New" w:hint="default"/>
+      </w:rPr>
+    </w:lvl>
+    <w:lvl w:ilvl="2" w:tplc="04090005" w:tentative="1">
+      <w:start w:val="1"/>
+      <w:numFmt w:val="bullet"/>
+      <w:lvlText w:val=""/>
+      <w:lvlJc w:val="left"/>
+      <w:pPr>
+        <w:ind w:left="2160" w:hanging="360"/>
+      </w:pPr>
+      <w:rPr>
+        <w:rFonts w:ascii="Wingdings" w:hAnsi="Wingdings" w:hint="default"/>
+      </w:rPr>
+    </w:lvl>
+    <w:lvl w:ilvl="3" w:tplc="04090001" w:tentative="1">
+      <w:start w:val="1"/>
+      <w:numFmt w:val="bullet"/>
+      <w:lvlText w:val=""/>
+      <w:lvlJc w:val="left"/>
+      <w:pPr>
+        <w:ind w:left="2880" w:hanging="360"/>
+      </w:pPr>
+      <w:rPr>
+        <w:rFonts w:ascii="Symbol" w:hAnsi="Symbol" w:hint="default"/>
+      </w:rPr>
+    </w:lvl>
+    <w:lvl w:ilvl="4" w:tplc="04090003" w:tentative="1">
+      <w:start w:val="1"/>
+      <w:numFmt w:val="bullet"/>
+      <w:lvlText w:val="o"/>
+      <w:lvlJc w:val="left"/>
+      <w:pPr>
+        <w:ind w:left="3600" w:hanging="360"/>
+      </w:pPr>
+      <w:rPr>
+        <w:rFonts w:ascii="Courier New" w:hAnsi="Courier New" w:cs="Courier New" w:hint="default"/>
+      </w:rPr>
+    </w:lvl>
+    <w:lvl w:ilvl="5" w:tplc="04090005" w:tentative="1">
+      <w:start w:val="1"/>
+      <w:numFmt w:val="bullet"/>
+      <w:lvlText w:val=""/>
+      <w:lvlJc w:val="left"/>
+      <w:pPr>
+        <w:ind w:left="4320" w:hanging="360"/>
+      </w:pPr>
+      <w:rPr>
+        <w:rFonts w:ascii="Wingdings" w:hAnsi="Wingdings" w:hint="default"/>
+      </w:rPr>
+    </w:lvl>
+    <w:lvl w:ilvl="6" w:tplc="04090001" w:tentative="1">
+      <w:start w:val="1"/>
+      <w:numFmt w:val="bullet"/>
+      <w:lvlText w:val=""/>
+      <w:lvlJc w:val="left"/>
+      <w:pPr>
+        <w:ind w:left="5040" w:hanging="360"/>
+      </w:pPr>
+      <w:rPr>
+        <w:rFonts w:ascii="Symbol" w:hAnsi="Symbol" w:hint="default"/>
+      </w:rPr>
+    </w:lvl>
+    <w:lvl w:ilvl="7" w:tplc="04090003" w:tentative="1">
+      <w:start w:val="1"/>
+      <w:numFmt w:val="bullet"/>
+      <w:lvlText w:val="o"/>
+      <w:lvlJc w:val="left"/>
+      <w:pPr>
+        <w:ind w:left="5760" w:hanging="360"/>
+      </w:pPr>
+      <w:rPr>
+        <w:rFonts w:ascii="Courier New" w:hAnsi="Courier New" w:cs="Courier New" w:hint="default"/>
+      </w:rPr>
+    </w:lvl>
+    <w:lvl w:ilvl="8" w:tplc="04090005" w:tentative="1">
+      <w:start w:val="1"/>
+      <w:numFmt w:val="bullet"/>
+      <w:lvlText w:val=""/>
+      <w:lvlJc w:val="left"/>
+      <w:pPr>
+        <w:ind w:left="6480" w:hanging="360"/>
+      </w:pPr>
+      <w:rPr>
+        <w:rFonts w:ascii="Wingdings" w:hAnsi="Wingdings" w:hint="default"/>
+      </w:rPr>
+    </w:lvl>
+  </w:abstractNum>
+  <w:abstractNum w:abstractNumId="2" w15:restartNumberingAfterBreak="0">
     <w:nsid w:val="3A685919"/>
     <w:multiLevelType w:val="multilevel"/>
     <w:tmpl w:val="DFE4D8CE"/>
@@ -3807,10 +4377,245 @@
       </w:pPr>
     </w:lvl>
   </w:abstractNum>
+  <w:abstractNum w:abstractNumId="3" w15:restartNumberingAfterBreak="0">
+    <w:nsid w:val="4B7753BB"/>
+    <w:multiLevelType w:val="hybridMultilevel"/>
+    <w:tmpl w:val="E3C45FF6"/>
+    <w:lvl w:ilvl="0" w:tplc="04090001">
+      <w:start w:val="1"/>
+      <w:numFmt w:val="bullet"/>
+      <w:lvlText w:val=""/>
+      <w:lvlJc w:val="left"/>
+      <w:pPr>
+        <w:ind w:left="720" w:hanging="360"/>
+      </w:pPr>
+      <w:rPr>
+        <w:rFonts w:ascii="Symbol" w:hAnsi="Symbol" w:hint="default"/>
+      </w:rPr>
+    </w:lvl>
+    <w:lvl w:ilvl="1" w:tplc="04090003" w:tentative="1">
+      <w:start w:val="1"/>
+      <w:numFmt w:val="bullet"/>
+      <w:lvlText w:val="o"/>
+      <w:lvlJc w:val="left"/>
+      <w:pPr>
+        <w:ind w:left="1440" w:hanging="360"/>
+      </w:pPr>
+      <w:rPr>
+        <w:rFonts w:ascii="Courier New" w:hAnsi="Courier New" w:cs="Courier New" w:hint="default"/>
+      </w:rPr>
+    </w:lvl>
+    <w:lvl w:ilvl="2" w:tplc="04090005" w:tentative="1">
+      <w:start w:val="1"/>
+      <w:numFmt w:val="bullet"/>
+      <w:lvlText w:val=""/>
+      <w:lvlJc w:val="left"/>
+      <w:pPr>
+        <w:ind w:left="2160" w:hanging="360"/>
+      </w:pPr>
+      <w:rPr>
+        <w:rFonts w:ascii="Wingdings" w:hAnsi="Wingdings" w:hint="default"/>
+      </w:rPr>
+    </w:lvl>
+    <w:lvl w:ilvl="3" w:tplc="04090001" w:tentative="1">
+      <w:start w:val="1"/>
+      <w:numFmt w:val="bullet"/>
+      <w:lvlText w:val=""/>
+      <w:lvlJc w:val="left"/>
+      <w:pPr>
+        <w:ind w:left="2880" w:hanging="360"/>
+      </w:pPr>
+      <w:rPr>
+        <w:rFonts w:ascii="Symbol" w:hAnsi="Symbol" w:hint="default"/>
+      </w:rPr>
+    </w:lvl>
+    <w:lvl w:ilvl="4" w:tplc="04090003" w:tentative="1">
+      <w:start w:val="1"/>
+      <w:numFmt w:val="bullet"/>
+      <w:lvlText w:val="o"/>
+      <w:lvlJc w:val="left"/>
+      <w:pPr>
+        <w:ind w:left="3600" w:hanging="360"/>
+      </w:pPr>
+      <w:rPr>
+        <w:rFonts w:ascii="Courier New" w:hAnsi="Courier New" w:cs="Courier New" w:hint="default"/>
+      </w:rPr>
+    </w:lvl>
+    <w:lvl w:ilvl="5" w:tplc="04090005" w:tentative="1">
+      <w:start w:val="1"/>
+      <w:numFmt w:val="bullet"/>
+      <w:lvlText w:val=""/>
+      <w:lvlJc w:val="left"/>
+      <w:pPr>
+        <w:ind w:left="4320" w:hanging="360"/>
+      </w:pPr>
+      <w:rPr>
+        <w:rFonts w:ascii="Wingdings" w:hAnsi="Wingdings" w:hint="default"/>
+      </w:rPr>
+    </w:lvl>
+    <w:lvl w:ilvl="6" w:tplc="04090001" w:tentative="1">
+      <w:start w:val="1"/>
+      <w:numFmt w:val="bullet"/>
+      <w:lvlText w:val=""/>
+      <w:lvlJc w:val="left"/>
+      <w:pPr>
+        <w:ind w:left="5040" w:hanging="360"/>
+      </w:pPr>
+      <w:rPr>
+        <w:rFonts w:ascii="Symbol" w:hAnsi="Symbol" w:hint="default"/>
+      </w:rPr>
+    </w:lvl>
+    <w:lvl w:ilvl="7" w:tplc="04090003" w:tentative="1">
+      <w:start w:val="1"/>
+      <w:numFmt w:val="bullet"/>
+      <w:lvlText w:val="o"/>
+      <w:lvlJc w:val="left"/>
+      <w:pPr>
+        <w:ind w:left="5760" w:hanging="360"/>
+      </w:pPr>
+      <w:rPr>
+        <w:rFonts w:ascii="Courier New" w:hAnsi="Courier New" w:cs="Courier New" w:hint="default"/>
+      </w:rPr>
+    </w:lvl>
+    <w:lvl w:ilvl="8" w:tplc="04090005" w:tentative="1">
+      <w:start w:val="1"/>
+      <w:numFmt w:val="bullet"/>
+      <w:lvlText w:val=""/>
+      <w:lvlJc w:val="left"/>
+      <w:pPr>
+        <w:ind w:left="6480" w:hanging="360"/>
+      </w:pPr>
+      <w:rPr>
+        <w:rFonts w:ascii="Wingdings" w:hAnsi="Wingdings" w:hint="default"/>
+      </w:rPr>
+    </w:lvl>
+  </w:abstractNum>
+  <w:abstractNum w:abstractNumId="4" w15:restartNumberingAfterBreak="0">
+    <w:nsid w:val="61C93456"/>
+    <w:multiLevelType w:val="hybridMultilevel"/>
+    <w:tmpl w:val="047EA218"/>
+    <w:lvl w:ilvl="0" w:tplc="04090001">
+      <w:start w:val="1"/>
+      <w:numFmt w:val="bullet"/>
+      <w:lvlText w:val=""/>
+      <w:lvlJc w:val="left"/>
+      <w:pPr>
+        <w:ind w:left="780" w:hanging="360"/>
+      </w:pPr>
+      <w:rPr>
+        <w:rFonts w:ascii="Symbol" w:hAnsi="Symbol" w:hint="default"/>
+      </w:rPr>
+    </w:lvl>
+    <w:lvl w:ilvl="1" w:tplc="04090003" w:tentative="1">
+      <w:start w:val="1"/>
+      <w:numFmt w:val="bullet"/>
+      <w:lvlText w:val="o"/>
+      <w:lvlJc w:val="left"/>
+      <w:pPr>
+        <w:ind w:left="1500" w:hanging="360"/>
+      </w:pPr>
+      <w:rPr>
+        <w:rFonts w:ascii="Courier New" w:hAnsi="Courier New" w:cs="Courier New" w:hint="default"/>
+      </w:rPr>
+    </w:lvl>
+    <w:lvl w:ilvl="2" w:tplc="04090005" w:tentative="1">
+      <w:start w:val="1"/>
+      <w:numFmt w:val="bullet"/>
+      <w:lvlText w:val=""/>
+      <w:lvlJc w:val="left"/>
+      <w:pPr>
+        <w:ind w:left="2220" w:hanging="360"/>
+      </w:pPr>
+      <w:rPr>
+        <w:rFonts w:ascii="Wingdings" w:hAnsi="Wingdings" w:hint="default"/>
+      </w:rPr>
+    </w:lvl>
+    <w:lvl w:ilvl="3" w:tplc="04090001" w:tentative="1">
+      <w:start w:val="1"/>
+      <w:numFmt w:val="bullet"/>
+      <w:lvlText w:val=""/>
+      <w:lvlJc w:val="left"/>
+      <w:pPr>
+        <w:ind w:left="2940" w:hanging="360"/>
+      </w:pPr>
+      <w:rPr>
+        <w:rFonts w:ascii="Symbol" w:hAnsi="Symbol" w:hint="default"/>
+      </w:rPr>
+    </w:lvl>
+    <w:lvl w:ilvl="4" w:tplc="04090003" w:tentative="1">
+      <w:start w:val="1"/>
+      <w:numFmt w:val="bullet"/>
+      <w:lvlText w:val="o"/>
+      <w:lvlJc w:val="left"/>
+      <w:pPr>
+        <w:ind w:left="3660" w:hanging="360"/>
+      </w:pPr>
+      <w:rPr>
+        <w:rFonts w:ascii="Courier New" w:hAnsi="Courier New" w:cs="Courier New" w:hint="default"/>
+      </w:rPr>
+    </w:lvl>
+    <w:lvl w:ilvl="5" w:tplc="04090005" w:tentative="1">
+      <w:start w:val="1"/>
+      <w:numFmt w:val="bullet"/>
+      <w:lvlText w:val=""/>
+      <w:lvlJc w:val="left"/>
+      <w:pPr>
+        <w:ind w:left="4380" w:hanging="360"/>
+      </w:pPr>
+      <w:rPr>
+        <w:rFonts w:ascii="Wingdings" w:hAnsi="Wingdings" w:hint="default"/>
+      </w:rPr>
+    </w:lvl>
+    <w:lvl w:ilvl="6" w:tplc="04090001" w:tentative="1">
+      <w:start w:val="1"/>
+      <w:numFmt w:val="bullet"/>
+      <w:lvlText w:val=""/>
+      <w:lvlJc w:val="left"/>
+      <w:pPr>
+        <w:ind w:left="5100" w:hanging="360"/>
+      </w:pPr>
+      <w:rPr>
+        <w:rFonts w:ascii="Symbol" w:hAnsi="Symbol" w:hint="default"/>
+      </w:rPr>
+    </w:lvl>
+    <w:lvl w:ilvl="7" w:tplc="04090003" w:tentative="1">
+      <w:start w:val="1"/>
+      <w:numFmt w:val="bullet"/>
+      <w:lvlText w:val="o"/>
+      <w:lvlJc w:val="left"/>
+      <w:pPr>
+        <w:ind w:left="5820" w:hanging="360"/>
+      </w:pPr>
+      <w:rPr>
+        <w:rFonts w:ascii="Courier New" w:hAnsi="Courier New" w:cs="Courier New" w:hint="default"/>
+      </w:rPr>
+    </w:lvl>
+    <w:lvl w:ilvl="8" w:tplc="04090005" w:tentative="1">
+      <w:start w:val="1"/>
+      <w:numFmt w:val="bullet"/>
+      <w:lvlText w:val=""/>
+      <w:lvlJc w:val="left"/>
+      <w:pPr>
+        <w:ind w:left="6540" w:hanging="360"/>
+      </w:pPr>
+      <w:rPr>
+        <w:rFonts w:ascii="Wingdings" w:hAnsi="Wingdings" w:hint="default"/>
+      </w:rPr>
+    </w:lvl>
+  </w:abstractNum>
   <w:num w:numId="1">
     <w:abstractNumId w:val="0"/>
   </w:num>
   <w:num w:numId="2">
+    <w:abstractNumId w:val="2"/>
+  </w:num>
+  <w:num w:numId="3">
+    <w:abstractNumId w:val="3"/>
+  </w:num>
+  <w:num w:numId="4">
+    <w:abstractNumId w:val="4"/>
+  </w:num>
+  <w:num w:numId="5">
     <w:abstractNumId w:val="1"/>
   </w:num>
 </w:numbering>
@@ -4915,6 +5720,25 @@
       <w:rFonts w:ascii="Times New Roman" w:hAnsi="Times New Roman" w:cs="Times New Roman"/>
     </w:rPr>
   </w:style>
+  <w:style w:type="table" w:styleId="TableGrid">
+    <w:name w:val="Table Grid"/>
+    <w:basedOn w:val="TableNormal"/>
+    <w:uiPriority w:val="59"/>
+    <w:rsid w:val="005B5C6F"/>
+    <w:rPr>
+      <w:rFonts w:eastAsia="Times New Roman"/>
+    </w:rPr>
+    <w:tblPr>
+      <w:tblBorders>
+        <w:top w:val="single" w:sz="4" w:space="0" w:color="auto"/>
+        <w:left w:val="single" w:sz="4" w:space="0" w:color="auto"/>
+        <w:bottom w:val="single" w:sz="4" w:space="0" w:color="auto"/>
+        <w:right w:val="single" w:sz="4" w:space="0" w:color="auto"/>
+        <w:insideH w:val="single" w:sz="4" w:space="0" w:color="auto"/>
+        <w:insideV w:val="single" w:sz="4" w:space="0" w:color="auto"/>
+      </w:tblBorders>
+    </w:tblPr>
+  </w:style>
 </w:styles>
 </file>
 

</xml_diff>

<commit_message>
Added section 2.2 to the doc
Added section 2.2 to the final product doc.
</commit_message>
<xml_diff>
--- a/Doc/FinalReport.docx
+++ b/Doc/FinalReport.docx
@@ -4339,6 +4339,30 @@
     </w:p>
     <w:p>
       <w:pPr>
+        <w:pStyle w:val="template"/>
+        <w:jc w:val="both"/>
+      </w:pPr>
+    </w:p>
+    <w:p>
+      <w:pPr>
+        <w:pStyle w:val="template"/>
+        <w:jc w:val="both"/>
+      </w:pPr>
+    </w:p>
+    <w:p>
+      <w:pPr>
+        <w:pStyle w:val="template"/>
+        <w:jc w:val="both"/>
+      </w:pPr>
+    </w:p>
+    <w:p>
+      <w:pPr>
+        <w:pStyle w:val="template"/>
+        <w:jc w:val="both"/>
+      </w:pPr>
+    </w:p>
+    <w:p>
+      <w:pPr>
         <w:pStyle w:val="Heading2"/>
         <w:numPr>
           <w:ilvl w:val="1"/>
@@ -4353,6 +4377,7 @@
         <w:rPr>
           <w:rFonts w:ascii="Arial" w:hAnsi="Arial"/>
         </w:rPr>
+        <w:lastRenderedPageBreak/>
         <w:t>Interface Design</w:t>
       </w:r>
       <w:bookmarkEnd w:id="23"/>
@@ -4362,67 +4387,18 @@
         <w:pStyle w:val="template"/>
         <w:jc w:val="both"/>
         <w:rPr>
-          <w:color w:val="0000FF"/>
-        </w:rPr>
-      </w:pPr>
-      <w:r>
-        <w:t>&lt;</w:t>
-      </w:r>
-      <w:r>
-        <w:rPr>
-          <w:color w:val="0000FF"/>
-        </w:rPr>
-        <w:t xml:space="preserve">Provide several screenshots to illustrate your interface design. </w:t>
-      </w:r>
-    </w:p>
-    <w:p>
-      <w:pPr>
-        <w:pStyle w:val="template"/>
-        <w:jc w:val="both"/>
-        <w:rPr>
-          <w:color w:val="0000FF"/>
-        </w:rPr>
-      </w:pPr>
-    </w:p>
-    <w:p>
-      <w:pPr>
-        <w:pStyle w:val="template"/>
-        <w:jc w:val="both"/>
-      </w:pPr>
-      <w:r>
-        <w:t xml:space="preserve">TO DO: </w:t>
-      </w:r>
-    </w:p>
-    <w:p>
-      <w:pPr>
-        <w:pStyle w:val="template"/>
-        <w:jc w:val="both"/>
-      </w:pPr>
-      <w:r>
-        <w:t xml:space="preserve">For each subsystem, pick one or two representative screenshots </w:t>
-      </w:r>
-      <w:r>
-        <w:rPr>
-          <w:lang w:eastAsia="zh-CN"/>
-        </w:rPr>
-        <w:t>and paste here.</w:t>
-      </w:r>
-      <w:r>
-        <w:t>&gt;</w:t>
-      </w:r>
-    </w:p>
-    <w:p>
-      <w:pPr>
-        <w:pStyle w:val="template"/>
-        <w:jc w:val="both"/>
-      </w:pPr>
-      <w:r>
-        <w:rPr>
+          <w:i w:val="0"/>
+          <w:iCs w:val="0"/>
+        </w:rPr>
+      </w:pPr>
+      <w:r>
+        <w:rPr>
+          <w:i w:val="0"/>
+          <w:iCs w:val="0"/>
           <w:noProof/>
         </w:rPr>
-        <w:lastRenderedPageBreak/>
         <w:drawing>
-          <wp:anchor distT="0" distB="0" distL="114300" distR="114300" simplePos="0" relativeHeight="251667968" behindDoc="0" locked="0" layoutInCell="1" allowOverlap="1" wp14:anchorId="08379D25" wp14:editId="4678588B">
+          <wp:anchor distT="0" distB="0" distL="114300" distR="114300" simplePos="0" relativeHeight="251628544" behindDoc="0" locked="0" layoutInCell="1" allowOverlap="1" wp14:anchorId="08379D25" wp14:editId="6F4F7378">
             <wp:simplePos x="0" y="0"/>
             <wp:positionH relativeFrom="column">
               <wp:posOffset>3124200</wp:posOffset>
@@ -4493,10 +4469,12 @@
       </w:r>
       <w:r>
         <w:rPr>
+          <w:i w:val="0"/>
+          <w:iCs w:val="0"/>
           <w:noProof/>
         </w:rPr>
         <w:drawing>
-          <wp:anchor distT="0" distB="0" distL="114300" distR="114300" simplePos="0" relativeHeight="251648512" behindDoc="0" locked="0" layoutInCell="1" allowOverlap="1" wp14:anchorId="181C4BCE" wp14:editId="46307B5F">
+          <wp:anchor distT="0" distB="0" distL="114300" distR="114300" simplePos="0" relativeHeight="251622400" behindDoc="0" locked="0" layoutInCell="1" allowOverlap="1" wp14:anchorId="181C4BCE" wp14:editId="46307B5F">
             <wp:simplePos x="0" y="0"/>
             <wp:positionH relativeFrom="column">
               <wp:posOffset>152400</wp:posOffset>
@@ -4561,6 +4539,36 @@
           </wp:anchor>
         </w:drawing>
       </w:r>
+      <w:r>
+        <w:rPr>
+          <w:i w:val="0"/>
+          <w:iCs w:val="0"/>
+        </w:rPr>
+        <w:t xml:space="preserve">Here are the screenshots that show the </w:t>
+      </w:r>
+      <w:proofErr w:type="spellStart"/>
+      <w:r>
+        <w:rPr>
+          <w:i w:val="0"/>
+          <w:iCs w:val="0"/>
+        </w:rPr>
+        <w:t>JournalJay</w:t>
+      </w:r>
+      <w:proofErr w:type="spellEnd"/>
+      <w:r>
+        <w:rPr>
+          <w:i w:val="0"/>
+          <w:iCs w:val="0"/>
+        </w:rPr>
+        <w:t xml:space="preserve"> interface</w:t>
+      </w:r>
+      <w:r>
+        <w:rPr>
+          <w:i w:val="0"/>
+          <w:iCs w:val="0"/>
+        </w:rPr>
+        <w:t xml:space="preserve">. </w:t>
+      </w:r>
     </w:p>
     <w:p>
       <w:pPr>
@@ -4598,11 +4606,192 @@
         <w:pStyle w:val="template"/>
       </w:pPr>
       <w:r>
+        <w:drawing>
+          <wp:anchor distT="0" distB="0" distL="114300" distR="114300" simplePos="0" relativeHeight="251655168" behindDoc="0" locked="0" layoutInCell="1" allowOverlap="1" wp14:anchorId="0D5EDD69" wp14:editId="20B4B130">
+            <wp:simplePos x="0" y="0"/>
+            <wp:positionH relativeFrom="column">
+              <wp:posOffset>3108960</wp:posOffset>
+            </wp:positionH>
+            <wp:positionV relativeFrom="paragraph">
+              <wp:posOffset>320040</wp:posOffset>
+            </wp:positionV>
+            <wp:extent cx="2804795" cy="2766060"/>
+            <wp:effectExtent l="152400" t="152400" r="357505" b="358140"/>
+            <wp:wrapSquare wrapText="bothSides"/>
+            <wp:docPr id="6" name="Picture 6"/>
+            <wp:cNvGraphicFramePr>
+              <a:graphicFrameLocks xmlns:a="http://schemas.openxmlformats.org/drawingml/2006/main" noChangeAspect="1"/>
+            </wp:cNvGraphicFramePr>
+            <a:graphic xmlns:a="http://schemas.openxmlformats.org/drawingml/2006/main">
+              <a:graphicData uri="http://schemas.openxmlformats.org/drawingml/2006/picture">
+                <pic:pic xmlns:pic="http://schemas.openxmlformats.org/drawingml/2006/picture">
+                  <pic:nvPicPr>
+                    <pic:cNvPr id="1" name=""/>
+                    <pic:cNvPicPr/>
+                  </pic:nvPicPr>
+                  <pic:blipFill>
+                    <a:blip r:embed="rId14" cstate="print">
+                      <a:extLst>
+                        <a:ext uri="{28A0092B-C50C-407E-A947-70E740481C1C}">
+                          <a14:useLocalDpi xmlns:a14="http://schemas.microsoft.com/office/drawing/2010/main" val="0"/>
+                        </a:ext>
+                      </a:extLst>
+                    </a:blip>
+                    <a:stretch>
+                      <a:fillRect/>
+                    </a:stretch>
+                  </pic:blipFill>
+                  <pic:spPr>
+                    <a:xfrm>
+                      <a:off x="0" y="0"/>
+                      <a:ext cx="2804795" cy="2766060"/>
+                    </a:xfrm>
+                    <a:prstGeom prst="rect">
+                      <a:avLst/>
+                    </a:prstGeom>
+                    <a:ln>
+                      <a:noFill/>
+                    </a:ln>
+                    <a:effectLst>
+                      <a:outerShdw blurRad="292100" dist="139700" dir="2700000" algn="tl" rotWithShape="0">
+                        <a:srgbClr val="333333">
+                          <a:alpha val="65000"/>
+                        </a:srgbClr>
+                      </a:outerShdw>
+                    </a:effectLst>
+                  </pic:spPr>
+                </pic:pic>
+              </a:graphicData>
+            </a:graphic>
+            <wp14:sizeRelH relativeFrom="margin">
+              <wp14:pctWidth>0</wp14:pctWidth>
+            </wp14:sizeRelH>
+            <wp14:sizeRelV relativeFrom="margin">
+              <wp14:pctHeight>0</wp14:pctHeight>
+            </wp14:sizeRelV>
+          </wp:anchor>
+        </w:drawing>
+      </w:r>
+    </w:p>
+    <w:p>
+      <w:pPr>
+        <w:pStyle w:val="template"/>
+      </w:pPr>
+      <w:r>
+        <w:drawing>
+          <wp:anchor distT="0" distB="0" distL="114300" distR="114300" simplePos="0" relativeHeight="251644928" behindDoc="0" locked="0" layoutInCell="1" allowOverlap="1" wp14:anchorId="0B339F1E" wp14:editId="041EE647">
+            <wp:simplePos x="0" y="0"/>
+            <wp:positionH relativeFrom="column">
+              <wp:posOffset>75565</wp:posOffset>
+            </wp:positionH>
+            <wp:positionV relativeFrom="paragraph">
+              <wp:posOffset>160020</wp:posOffset>
+            </wp:positionV>
+            <wp:extent cx="2794635" cy="2766060"/>
+            <wp:effectExtent l="152400" t="152400" r="367665" b="358140"/>
+            <wp:wrapSquare wrapText="bothSides"/>
+            <wp:docPr id="2" name="Picture 2"/>
+            <wp:cNvGraphicFramePr>
+              <a:graphicFrameLocks xmlns:a="http://schemas.openxmlformats.org/drawingml/2006/main" noChangeAspect="1"/>
+            </wp:cNvGraphicFramePr>
+            <a:graphic xmlns:a="http://schemas.openxmlformats.org/drawingml/2006/main">
+              <a:graphicData uri="http://schemas.openxmlformats.org/drawingml/2006/picture">
+                <pic:pic xmlns:pic="http://schemas.openxmlformats.org/drawingml/2006/picture">
+                  <pic:nvPicPr>
+                    <pic:cNvPr id="1" name=""/>
+                    <pic:cNvPicPr/>
+                  </pic:nvPicPr>
+                  <pic:blipFill>
+                    <a:blip r:embed="rId15" cstate="print">
+                      <a:extLst>
+                        <a:ext uri="{28A0092B-C50C-407E-A947-70E740481C1C}">
+                          <a14:useLocalDpi xmlns:a14="http://schemas.microsoft.com/office/drawing/2010/main" val="0"/>
+                        </a:ext>
+                      </a:extLst>
+                    </a:blip>
+                    <a:stretch>
+                      <a:fillRect/>
+                    </a:stretch>
+                  </pic:blipFill>
+                  <pic:spPr>
+                    <a:xfrm>
+                      <a:off x="0" y="0"/>
+                      <a:ext cx="2794635" cy="2766060"/>
+                    </a:xfrm>
+                    <a:prstGeom prst="rect">
+                      <a:avLst/>
+                    </a:prstGeom>
+                    <a:ln>
+                      <a:noFill/>
+                    </a:ln>
+                    <a:effectLst>
+                      <a:outerShdw blurRad="292100" dist="139700" dir="2700000" algn="tl" rotWithShape="0">
+                        <a:srgbClr val="333333">
+                          <a:alpha val="65000"/>
+                        </a:srgbClr>
+                      </a:outerShdw>
+                    </a:effectLst>
+                  </pic:spPr>
+                </pic:pic>
+              </a:graphicData>
+            </a:graphic>
+            <wp14:sizeRelH relativeFrom="page">
+              <wp14:pctWidth>0</wp14:pctWidth>
+            </wp14:sizeRelH>
+            <wp14:sizeRelV relativeFrom="page">
+              <wp14:pctHeight>0</wp14:pctHeight>
+            </wp14:sizeRelV>
+          </wp:anchor>
+        </w:drawing>
+      </w:r>
+    </w:p>
+    <w:p>
+      <w:pPr>
+        <w:pStyle w:val="template"/>
+        <w:jc w:val="center"/>
+        <w:rPr>
+          <w:i w:val="0"/>
+          <w:iCs w:val="0"/>
+          <w:sz w:val="20"/>
+          <w:szCs w:val="20"/>
+        </w:rPr>
+      </w:pPr>
+      <w:r>
+        <w:rPr>
+          <w:i w:val="0"/>
+          <w:iCs w:val="0"/>
+          <w:sz w:val="20"/>
+          <w:szCs w:val="20"/>
+        </w:rPr>
+        <w:lastRenderedPageBreak/>
+        <w:t>Figure #: Create a Journal Entry</w:t>
+      </w:r>
+    </w:p>
+    <w:p>
+      <w:pPr>
+        <w:pStyle w:val="template"/>
+      </w:pPr>
+    </w:p>
+    <w:p>
+      <w:pPr>
+        <w:pStyle w:val="template"/>
+      </w:pPr>
+    </w:p>
+    <w:p>
+      <w:pPr>
+        <w:pStyle w:val="template"/>
+      </w:pPr>
+    </w:p>
+    <w:p>
+      <w:pPr>
+        <w:pStyle w:val="template"/>
+      </w:pPr>
+      <w:r>
         <w:rPr>
           <w:noProof/>
         </w:rPr>
         <w:drawing>
-          <wp:anchor distT="0" distB="0" distL="114300" distR="114300" simplePos="0" relativeHeight="251716096" behindDoc="0" locked="0" layoutInCell="1" allowOverlap="1" wp14:anchorId="01691AC8" wp14:editId="4CF442E3">
+          <wp:anchor distT="0" distB="0" distL="114300" distR="114300" simplePos="0" relativeHeight="251634688" behindDoc="0" locked="0" layoutInCell="1" allowOverlap="1" wp14:anchorId="01691AC8" wp14:editId="4CF442E3">
             <wp:simplePos x="0" y="0"/>
             <wp:positionH relativeFrom="column">
               <wp:posOffset>99060</wp:posOffset>
@@ -4625,7 +4814,7 @@
                     <pic:cNvPicPr/>
                   </pic:nvPicPr>
                   <pic:blipFill>
-                    <a:blip r:embed="rId14" cstate="print">
+                    <a:blip r:embed="rId16" cstate="print">
                       <a:extLst>
                         <a:ext uri="{28A0092B-C50C-407E-A947-70E740481C1C}">
                           <a14:useLocalDpi xmlns:a14="http://schemas.microsoft.com/office/drawing/2010/main" val="0"/>
@@ -4672,7 +4861,7 @@
           <w:noProof/>
         </w:rPr>
         <w:drawing>
-          <wp:anchor distT="0" distB="0" distL="114300" distR="114300" simplePos="0" relativeHeight="251693568" behindDoc="0" locked="0" layoutInCell="1" allowOverlap="1" wp14:anchorId="330E4E20" wp14:editId="65813230">
+          <wp:anchor distT="0" distB="0" distL="114300" distR="114300" simplePos="0" relativeHeight="251631616" behindDoc="0" locked="0" layoutInCell="1" allowOverlap="1" wp14:anchorId="330E4E20" wp14:editId="65813230">
             <wp:simplePos x="0" y="0"/>
             <wp:positionH relativeFrom="column">
               <wp:posOffset>3150870</wp:posOffset>
@@ -4695,7 +4884,7 @@
                     <pic:cNvPicPr/>
                   </pic:nvPicPr>
                   <pic:blipFill>
-                    <a:blip r:embed="rId15" cstate="print">
+                    <a:blip r:embed="rId17" cstate="print">
                       <a:extLst>
                         <a:ext uri="{28A0092B-C50C-407E-A947-70E740481C1C}">
                           <a14:useLocalDpi xmlns:a14="http://schemas.microsoft.com/office/drawing/2010/main" val="0"/>
@@ -4772,137 +4961,393 @@
       <w:pPr>
         <w:pStyle w:val="template"/>
         <w:jc w:val="center"/>
-      </w:pPr>
-    </w:p>
-    <w:p>
-      <w:pPr>
-        <w:pStyle w:val="template"/>
-      </w:pPr>
-    </w:p>
-    <w:p>
-      <w:pPr>
-        <w:pStyle w:val="template"/>
-      </w:pPr>
-    </w:p>
-    <w:p>
-      <w:pPr>
-        <w:pStyle w:val="template"/>
-      </w:pPr>
-    </w:p>
-    <w:p>
-      <w:pPr>
-        <w:pStyle w:val="template"/>
-      </w:pPr>
-    </w:p>
-    <w:p>
-      <w:pPr>
-        <w:pStyle w:val="template"/>
-      </w:pPr>
-    </w:p>
-    <w:p>
-      <w:pPr>
-        <w:pStyle w:val="template"/>
-      </w:pPr>
-    </w:p>
-    <w:p>
-      <w:pPr>
-        <w:pStyle w:val="template"/>
-      </w:pPr>
-    </w:p>
-    <w:p>
-      <w:pPr>
-        <w:pStyle w:val="template"/>
-      </w:pPr>
-    </w:p>
-    <w:p>
-      <w:pPr>
-        <w:pStyle w:val="template"/>
-      </w:pPr>
-    </w:p>
-    <w:p>
-      <w:pPr>
-        <w:pStyle w:val="template"/>
-      </w:pPr>
-    </w:p>
-    <w:p>
-      <w:pPr>
-        <w:pStyle w:val="template"/>
-      </w:pPr>
-    </w:p>
-    <w:p>
-      <w:pPr>
-        <w:pStyle w:val="template"/>
-      </w:pPr>
-    </w:p>
-    <w:p>
-      <w:pPr>
-        <w:pStyle w:val="template"/>
-      </w:pPr>
-    </w:p>
-    <w:p>
-      <w:pPr>
-        <w:pStyle w:val="template"/>
-      </w:pPr>
-    </w:p>
-    <w:p>
-      <w:pPr>
-        <w:pStyle w:val="template"/>
-      </w:pPr>
-    </w:p>
-    <w:p>
-      <w:pPr>
-        <w:pStyle w:val="template"/>
-      </w:pPr>
-    </w:p>
-    <w:p>
-      <w:pPr>
-        <w:pStyle w:val="template"/>
-      </w:pPr>
-    </w:p>
-    <w:p>
-      <w:pPr>
-        <w:pStyle w:val="template"/>
-      </w:pPr>
-    </w:p>
-    <w:p>
-      <w:pPr>
-        <w:pStyle w:val="template"/>
-      </w:pPr>
-    </w:p>
-    <w:p>
-      <w:pPr>
-        <w:pStyle w:val="template"/>
-      </w:pPr>
-    </w:p>
-    <w:p>
-      <w:pPr>
-        <w:pStyle w:val="template"/>
-      </w:pPr>
-    </w:p>
-    <w:p>
-      <w:pPr>
-        <w:pStyle w:val="template"/>
-      </w:pPr>
-    </w:p>
-    <w:p>
-      <w:pPr>
-        <w:pStyle w:val="template"/>
-      </w:pPr>
-    </w:p>
-    <w:p>
-      <w:pPr>
-        <w:pStyle w:val="template"/>
-      </w:pPr>
-    </w:p>
-    <w:p>
-      <w:pPr>
-        <w:pStyle w:val="template"/>
-      </w:pPr>
-    </w:p>
-    <w:p>
-      <w:pPr>
-        <w:pStyle w:val="template"/>
-      </w:pPr>
+        <w:rPr>
+          <w:i w:val="0"/>
+          <w:iCs w:val="0"/>
+          <w:sz w:val="20"/>
+          <w:szCs w:val="20"/>
+        </w:rPr>
+      </w:pPr>
+      <w:r>
+        <w:drawing>
+          <wp:anchor distT="0" distB="0" distL="114300" distR="114300" simplePos="0" relativeHeight="251672576" behindDoc="0" locked="0" layoutInCell="1" allowOverlap="1" wp14:anchorId="4307F390" wp14:editId="590711AB">
+            <wp:simplePos x="0" y="0"/>
+            <wp:positionH relativeFrom="column">
+              <wp:posOffset>3200400</wp:posOffset>
+            </wp:positionH>
+            <wp:positionV relativeFrom="paragraph">
+              <wp:posOffset>409575</wp:posOffset>
+            </wp:positionV>
+            <wp:extent cx="2864485" cy="2599690"/>
+            <wp:effectExtent l="152400" t="152400" r="354965" b="353060"/>
+            <wp:wrapSquare wrapText="bothSides"/>
+            <wp:docPr id="7" name="Picture 7"/>
+            <wp:cNvGraphicFramePr>
+              <a:graphicFrameLocks xmlns:a="http://schemas.openxmlformats.org/drawingml/2006/main" noChangeAspect="1"/>
+            </wp:cNvGraphicFramePr>
+            <a:graphic xmlns:a="http://schemas.openxmlformats.org/drawingml/2006/main">
+              <a:graphicData uri="http://schemas.openxmlformats.org/drawingml/2006/picture">
+                <pic:pic xmlns:pic="http://schemas.openxmlformats.org/drawingml/2006/picture">
+                  <pic:nvPicPr>
+                    <pic:cNvPr id="1" name=""/>
+                    <pic:cNvPicPr/>
+                  </pic:nvPicPr>
+                  <pic:blipFill>
+                    <a:blip r:embed="rId18" cstate="print">
+                      <a:extLst>
+                        <a:ext uri="{28A0092B-C50C-407E-A947-70E740481C1C}">
+                          <a14:useLocalDpi xmlns:a14="http://schemas.microsoft.com/office/drawing/2010/main" val="0"/>
+                        </a:ext>
+                      </a:extLst>
+                    </a:blip>
+                    <a:stretch>
+                      <a:fillRect/>
+                    </a:stretch>
+                  </pic:blipFill>
+                  <pic:spPr>
+                    <a:xfrm>
+                      <a:off x="0" y="0"/>
+                      <a:ext cx="2864485" cy="2599690"/>
+                    </a:xfrm>
+                    <a:prstGeom prst="rect">
+                      <a:avLst/>
+                    </a:prstGeom>
+                    <a:ln>
+                      <a:noFill/>
+                    </a:ln>
+                    <a:effectLst>
+                      <a:outerShdw blurRad="292100" dist="139700" dir="2700000" algn="tl" rotWithShape="0">
+                        <a:srgbClr val="333333">
+                          <a:alpha val="65000"/>
+                        </a:srgbClr>
+                      </a:outerShdw>
+                    </a:effectLst>
+                  </pic:spPr>
+                </pic:pic>
+              </a:graphicData>
+            </a:graphic>
+            <wp14:sizeRelH relativeFrom="page">
+              <wp14:pctWidth>0</wp14:pctWidth>
+            </wp14:sizeRelH>
+            <wp14:sizeRelV relativeFrom="page">
+              <wp14:pctHeight>0</wp14:pctHeight>
+            </wp14:sizeRelV>
+          </wp:anchor>
+        </w:drawing>
+      </w:r>
+    </w:p>
+    <w:p>
+      <w:pPr>
+        <w:pStyle w:val="template"/>
+        <w:jc w:val="center"/>
+        <w:rPr>
+          <w:i w:val="0"/>
+          <w:iCs w:val="0"/>
+          <w:sz w:val="20"/>
+          <w:szCs w:val="20"/>
+        </w:rPr>
+      </w:pPr>
+      <w:r>
+        <w:drawing>
+          <wp:anchor distT="0" distB="0" distL="114300" distR="114300" simplePos="0" relativeHeight="251687936" behindDoc="0" locked="0" layoutInCell="1" allowOverlap="1" wp14:anchorId="708C1161" wp14:editId="47ED0ECF">
+            <wp:simplePos x="0" y="0"/>
+            <wp:positionH relativeFrom="column">
+              <wp:posOffset>152400</wp:posOffset>
+            </wp:positionH>
+            <wp:positionV relativeFrom="paragraph">
+              <wp:posOffset>252095</wp:posOffset>
+            </wp:positionV>
+            <wp:extent cx="2712720" cy="2599690"/>
+            <wp:effectExtent l="152400" t="152400" r="354330" b="353060"/>
+            <wp:wrapSquare wrapText="bothSides"/>
+            <wp:docPr id="8" name="Picture 8"/>
+            <wp:cNvGraphicFramePr>
+              <a:graphicFrameLocks xmlns:a="http://schemas.openxmlformats.org/drawingml/2006/main" noChangeAspect="1"/>
+            </wp:cNvGraphicFramePr>
+            <a:graphic xmlns:a="http://schemas.openxmlformats.org/drawingml/2006/main">
+              <a:graphicData uri="http://schemas.openxmlformats.org/drawingml/2006/picture">
+                <pic:pic xmlns:pic="http://schemas.openxmlformats.org/drawingml/2006/picture">
+                  <pic:nvPicPr>
+                    <pic:cNvPr id="1" name=""/>
+                    <pic:cNvPicPr/>
+                  </pic:nvPicPr>
+                  <pic:blipFill>
+                    <a:blip r:embed="rId19" cstate="print">
+                      <a:extLst>
+                        <a:ext uri="{28A0092B-C50C-407E-A947-70E740481C1C}">
+                          <a14:useLocalDpi xmlns:a14="http://schemas.microsoft.com/office/drawing/2010/main" val="0"/>
+                        </a:ext>
+                      </a:extLst>
+                    </a:blip>
+                    <a:stretch>
+                      <a:fillRect/>
+                    </a:stretch>
+                  </pic:blipFill>
+                  <pic:spPr>
+                    <a:xfrm>
+                      <a:off x="0" y="0"/>
+                      <a:ext cx="2712720" cy="2599690"/>
+                    </a:xfrm>
+                    <a:prstGeom prst="rect">
+                      <a:avLst/>
+                    </a:prstGeom>
+                    <a:ln>
+                      <a:noFill/>
+                    </a:ln>
+                    <a:effectLst>
+                      <a:outerShdw blurRad="292100" dist="139700" dir="2700000" algn="tl" rotWithShape="0">
+                        <a:srgbClr val="333333">
+                          <a:alpha val="65000"/>
+                        </a:srgbClr>
+                      </a:outerShdw>
+                    </a:effectLst>
+                  </pic:spPr>
+                </pic:pic>
+              </a:graphicData>
+            </a:graphic>
+            <wp14:sizeRelH relativeFrom="page">
+              <wp14:pctWidth>0</wp14:pctWidth>
+            </wp14:sizeRelH>
+            <wp14:sizeRelV relativeFrom="page">
+              <wp14:pctHeight>0</wp14:pctHeight>
+            </wp14:sizeRelV>
+          </wp:anchor>
+        </w:drawing>
+      </w:r>
+    </w:p>
+    <w:p>
+      <w:pPr>
+        <w:pStyle w:val="template"/>
+        <w:jc w:val="center"/>
+        <w:rPr>
+          <w:i w:val="0"/>
+          <w:iCs w:val="0"/>
+          <w:sz w:val="20"/>
+          <w:szCs w:val="20"/>
+        </w:rPr>
+      </w:pPr>
+      <w:r>
+        <w:rPr>
+          <w:i w:val="0"/>
+          <w:iCs w:val="0"/>
+          <w:sz w:val="20"/>
+          <w:szCs w:val="20"/>
+        </w:rPr>
+        <w:t xml:space="preserve">Figure #: </w:t>
+      </w:r>
+      <w:r>
+        <w:rPr>
+          <w:i w:val="0"/>
+          <w:iCs w:val="0"/>
+          <w:sz w:val="20"/>
+          <w:szCs w:val="20"/>
+        </w:rPr>
+        <w:t>Review Entries</w:t>
+      </w:r>
+    </w:p>
+    <w:p>
+      <w:pPr>
+        <w:pStyle w:val="template"/>
+      </w:pPr>
+    </w:p>
+    <w:p>
+      <w:pPr>
+        <w:pStyle w:val="template"/>
+      </w:pPr>
+    </w:p>
+    <w:p>
+      <w:pPr>
+        <w:pStyle w:val="template"/>
+      </w:pPr>
+      <w:r>
+        <w:drawing>
+          <wp:anchor distT="0" distB="0" distL="114300" distR="114300" simplePos="0" relativeHeight="251699200" behindDoc="0" locked="0" layoutInCell="1" allowOverlap="1" wp14:anchorId="6134BD1B" wp14:editId="70C94BFC">
+            <wp:simplePos x="0" y="0"/>
+            <wp:positionH relativeFrom="column">
+              <wp:posOffset>1691640</wp:posOffset>
+            </wp:positionH>
+            <wp:positionV relativeFrom="paragraph">
+              <wp:posOffset>120650</wp:posOffset>
+            </wp:positionV>
+            <wp:extent cx="2819400" cy="2854325"/>
+            <wp:effectExtent l="152400" t="152400" r="361950" b="365125"/>
+            <wp:wrapSquare wrapText="bothSides"/>
+            <wp:docPr id="10" name="Picture 10"/>
+            <wp:cNvGraphicFramePr>
+              <a:graphicFrameLocks xmlns:a="http://schemas.openxmlformats.org/drawingml/2006/main" noChangeAspect="1"/>
+            </wp:cNvGraphicFramePr>
+            <a:graphic xmlns:a="http://schemas.openxmlformats.org/drawingml/2006/main">
+              <a:graphicData uri="http://schemas.openxmlformats.org/drawingml/2006/picture">
+                <pic:pic xmlns:pic="http://schemas.openxmlformats.org/drawingml/2006/picture">
+                  <pic:nvPicPr>
+                    <pic:cNvPr id="1" name=""/>
+                    <pic:cNvPicPr/>
+                  </pic:nvPicPr>
+                  <pic:blipFill>
+                    <a:blip r:embed="rId20" cstate="print">
+                      <a:extLst>
+                        <a:ext uri="{28A0092B-C50C-407E-A947-70E740481C1C}">
+                          <a14:useLocalDpi xmlns:a14="http://schemas.microsoft.com/office/drawing/2010/main" val="0"/>
+                        </a:ext>
+                      </a:extLst>
+                    </a:blip>
+                    <a:stretch>
+                      <a:fillRect/>
+                    </a:stretch>
+                  </pic:blipFill>
+                  <pic:spPr>
+                    <a:xfrm>
+                      <a:off x="0" y="0"/>
+                      <a:ext cx="2819400" cy="2854325"/>
+                    </a:xfrm>
+                    <a:prstGeom prst="rect">
+                      <a:avLst/>
+                    </a:prstGeom>
+                    <a:ln>
+                      <a:noFill/>
+                    </a:ln>
+                    <a:effectLst>
+                      <a:outerShdw blurRad="292100" dist="139700" dir="2700000" algn="tl" rotWithShape="0">
+                        <a:srgbClr val="333333">
+                          <a:alpha val="65000"/>
+                        </a:srgbClr>
+                      </a:outerShdw>
+                    </a:effectLst>
+                  </pic:spPr>
+                </pic:pic>
+              </a:graphicData>
+            </a:graphic>
+            <wp14:sizeRelH relativeFrom="page">
+              <wp14:pctWidth>0</wp14:pctWidth>
+            </wp14:sizeRelH>
+            <wp14:sizeRelV relativeFrom="page">
+              <wp14:pctHeight>0</wp14:pctHeight>
+            </wp14:sizeRelV>
+          </wp:anchor>
+        </w:drawing>
+      </w:r>
+    </w:p>
+    <w:p>
+      <w:pPr>
+        <w:pStyle w:val="template"/>
+      </w:pPr>
+    </w:p>
+    <w:p>
+      <w:pPr>
+        <w:pStyle w:val="template"/>
+      </w:pPr>
+    </w:p>
+    <w:p>
+      <w:pPr>
+        <w:pStyle w:val="template"/>
+      </w:pPr>
+    </w:p>
+    <w:p>
+      <w:pPr>
+        <w:pStyle w:val="template"/>
+      </w:pPr>
+    </w:p>
+    <w:p>
+      <w:pPr>
+        <w:pStyle w:val="template"/>
+      </w:pPr>
+    </w:p>
+    <w:p>
+      <w:pPr>
+        <w:pStyle w:val="template"/>
+      </w:pPr>
+    </w:p>
+    <w:p>
+      <w:pPr>
+        <w:pStyle w:val="template"/>
+      </w:pPr>
+    </w:p>
+    <w:p>
+      <w:pPr>
+        <w:pStyle w:val="template"/>
+      </w:pPr>
+    </w:p>
+    <w:p>
+      <w:pPr>
+        <w:pStyle w:val="template"/>
+      </w:pPr>
+    </w:p>
+    <w:p>
+      <w:pPr>
+        <w:pStyle w:val="template"/>
+      </w:pPr>
+    </w:p>
+    <w:p>
+      <w:pPr>
+        <w:pStyle w:val="template"/>
+      </w:pPr>
+    </w:p>
+    <w:p>
+      <w:pPr>
+        <w:pStyle w:val="template"/>
+      </w:pPr>
+    </w:p>
+    <w:p>
+      <w:pPr>
+        <w:pStyle w:val="template"/>
+      </w:pPr>
+    </w:p>
+    <w:p>
+      <w:pPr>
+        <w:pStyle w:val="template"/>
+      </w:pPr>
+    </w:p>
+    <w:p>
+      <w:pPr>
+        <w:pStyle w:val="template"/>
+      </w:pPr>
+    </w:p>
+    <w:p>
+      <w:pPr>
+        <w:pStyle w:val="template"/>
+      </w:pPr>
+    </w:p>
+    <w:p>
+      <w:pPr>
+        <w:pStyle w:val="template"/>
+      </w:pPr>
+    </w:p>
+    <w:p>
+      <w:pPr>
+        <w:pStyle w:val="template"/>
+      </w:pPr>
+    </w:p>
+    <w:p>
+      <w:pPr>
+        <w:pStyle w:val="template"/>
+      </w:pPr>
+    </w:p>
+    <w:p>
+      <w:pPr>
+        <w:pStyle w:val="template"/>
+      </w:pPr>
+    </w:p>
+    <w:p>
+      <w:pPr>
+        <w:pStyle w:val="template"/>
+      </w:pPr>
+    </w:p>
+    <w:p>
+      <w:pPr>
+        <w:pStyle w:val="template"/>
+        <w:jc w:val="center"/>
+        <w:rPr>
+          <w:i w:val="0"/>
+          <w:iCs w:val="0"/>
+        </w:rPr>
+      </w:pPr>
+      <w:r>
+        <w:rPr>
+          <w:i w:val="0"/>
+          <w:iCs w:val="0"/>
+        </w:rPr>
+        <w:t>Figure #: Help Page</w:t>
+      </w:r>
     </w:p>
     <w:p>
       <w:pPr>
@@ -5030,7 +5475,6 @@
           <w:rFonts w:ascii="Arial" w:hAnsi="Arial"/>
           <w:color w:val="FFFFFF"/>
         </w:rPr>
-        <w:lastRenderedPageBreak/>
         <w:t>Implementation</w:t>
       </w:r>
       <w:bookmarkEnd w:id="24"/>
@@ -5084,6 +5528,7 @@
         <w:rPr>
           <w:i w:val="0"/>
         </w:rPr>
+        <w:lastRenderedPageBreak/>
         <w:t xml:space="preserve">HTML/CSS </w:t>
       </w:r>
     </w:p>
@@ -6532,7 +6977,6 @@
           <w:i w:val="0"/>
           <w:iCs w:val="0"/>
         </w:rPr>
-        <w:lastRenderedPageBreak/>
         <w:t xml:space="preserve">Sometimes when you create a journal entry and then try to make one directly after, you are alerted that you cannot make another journal, but then it allows you to make one anyways. </w:t>
       </w:r>
     </w:p>
@@ -6579,6 +7023,7 @@
         <w:rPr>
           <w:rFonts w:ascii="Arial" w:hAnsi="Arial"/>
         </w:rPr>
+        <w:lastRenderedPageBreak/>
         <w:t>Tests for Non-functional Requirements</w:t>
       </w:r>
       <w:bookmarkEnd w:id="33"/>
@@ -7272,8 +7717,8 @@
       </w:r>
     </w:p>
     <w:sectPr>
-      <w:headerReference w:type="default" r:id="rId16"/>
-      <w:footerReference w:type="default" r:id="rId17"/>
+      <w:headerReference w:type="default" r:id="rId21"/>
+      <w:footerReference w:type="default" r:id="rId22"/>
       <w:pgSz w:w="12240" w:h="15840"/>
       <w:pgMar w:top="1440" w:right="1296" w:bottom="1440" w:left="1296" w:header="720" w:footer="720" w:gutter="0"/>
       <w:pgNumType w:start="1"/>

</xml_diff>